<commit_message>
CHEP 2010 proceedings update
</commit_message>
<xml_diff>
--- a/CHEP/CHEP2010/PoD-proceedings Journal of Physics.docx
+++ b/CHEP/CHEP2010/PoD-proceedings Journal of Physics.docx
@@ -193,14 +193,23 @@
         <w:fldChar w:fldCharType="end"/>
       </w:r>
       <w:r>
-        <w:t xml:space="preserve"> for </w:t>
+        <w:t xml:space="preserve"> </w:t>
+      </w:r>
+      <w:r>
+        <w:t xml:space="preserve">enabling </w:t>
       </w:r>
       <w:r>
         <w:lastRenderedPageBreak/>
-        <w:t xml:space="preserve">parallelizing the application execution. The default installation of PROOF is a static cluster. But there is an idea to use PROOF in more user-friendly and convenient way – a dynamic cluster on request. This is the </w:t>
-      </w:r>
-      <w:r>
-        <w:t xml:space="preserve">reason PROOF on Demand (PoD) </w:t>
+        <w:t xml:space="preserve">interactive analysis of large sets of files in parallel on clusters of computers. Normally users get PROOF provided by administrators as a pre-installed shared cluster. To </w:t>
+      </w:r>
+      <w:r>
+        <w:t>avoid certain disadvantages of “static”</w:t>
+      </w:r>
+      <w:r>
+        <w:t xml:space="preserve"> PROOF clusters </w:t>
+      </w:r>
+      <w:r>
+        <w:t xml:space="preserve">PROOF on Demand (PoD) </w:t>
       </w:r>
       <w:r>
         <w:fldChar w:fldCharType="begin"/>
@@ -218,7 +227,13 @@
         <w:fldChar w:fldCharType="end"/>
       </w:r>
       <w:r>
-        <w:t xml:space="preserve"> development has been started.</w:t>
+        <w:t xml:space="preserve"> </w:t>
+      </w:r>
+      <w:r>
+        <w:t>has been developed</w:t>
+      </w:r>
+      <w:r>
+        <w:t>.</w:t>
       </w:r>
     </w:p>
     <w:p>
@@ -234,15 +249,695 @@
         <w:pStyle w:val="Section"/>
       </w:pPr>
       <w:r>
-        <w:t>Another section of your paper</w:t>
+        <w:t>Overview</w:t>
+      </w:r>
+    </w:p>
+    <w:p>
+      <w:pPr>
+        <w:pStyle w:val="BodytextIndented"/>
+      </w:pPr>
+      <w:r>
+        <w:t>PROOF on Demand is a tool-set, which dynamically sets up a PROOF cluster at a user request, on any resource management system (RMS).</w:t>
+      </w:r>
+    </w:p>
+    <w:p>
+      <w:pPr>
+        <w:pStyle w:val="BodytextIndented"/>
+      </w:pPr>
+      <w:r>
+        <w:t>PoD is a user oriented product with an easy to use GUI and a command-line interface. It is fully automated, and no administrative privileges, special knowledge or preconfigured nodes are required to use it.</w:t>
+      </w:r>
+    </w:p>
+    <w:p>
+      <w:pPr>
+        <w:pStyle w:val="BodytextIndented"/>
+      </w:pPr>
+    </w:p>
+    <w:p>
+      <w:pPr>
+        <w:pStyle w:val="BodytextIndented"/>
+        <w:keepNext/>
+      </w:pPr>
+      <w:r>
+        <w:pict>
+          <v:shapetype id="_x0000_t75" coordsize="21600,21600" o:spt="75" o:preferrelative="t" path="m@4@5l@4@11@9@11@9@5xe" filled="f" stroked="f">
+            <v:stroke joinstyle="miter"/>
+            <v:formulas>
+              <v:f eqn="if lineDrawn pixelLineWidth 0"/>
+              <v:f eqn="sum @0 1 0"/>
+              <v:f eqn="sum 0 0 @1"/>
+              <v:f eqn="prod @2 1 2"/>
+              <v:f eqn="prod @3 21600 pixelWidth"/>
+              <v:f eqn="prod @3 21600 pixelHeight"/>
+              <v:f eqn="sum @0 0 1"/>
+              <v:f eqn="prod @6 1 2"/>
+              <v:f eqn="prod @7 21600 pixelWidth"/>
+              <v:f eqn="sum @8 21600 0"/>
+              <v:f eqn="prod @7 21600 pixelHeight"/>
+              <v:f eqn="sum @10 21600 0"/>
+            </v:formulas>
+            <v:path o:extrusionok="f" gradientshapeok="t" o:connecttype="rect"/>
+            <o:lock v:ext="edit" aspectratio="t"/>
+          </v:shapetype>
+          <v:shape id="_x0000_i1025" type="#_x0000_t75" style="width:453pt;height:339.75pt">
+            <v:imagedata r:id="rId8" o:title="PoD_Components"/>
+          </v:shape>
+        </w:pict>
+      </w:r>
+    </w:p>
+    <w:p>
+      <w:pPr>
+        <w:pStyle w:val="Caption"/>
+        <w:jc w:val="center"/>
+      </w:pPr>
+      <w:bookmarkStart w:id="0" w:name="_Ref282603828"/>
+      <w:r>
+        <w:t xml:space="preserve">Figure </w:t>
+      </w:r>
+      <w:fldSimple w:instr=" SEQ Figure \* ARABIC ">
+        <w:r>
+          <w:rPr>
+            <w:noProof/>
+          </w:rPr>
+          <w:t>1</w:t>
+        </w:r>
+      </w:fldSimple>
+      <w:bookmarkEnd w:id="0"/>
+      <w:r>
+        <w:t xml:space="preserve">. </w:t>
+      </w:r>
+      <w:r>
+        <w:t>A generic schema of PoD</w:t>
+      </w:r>
+      <w:r>
+        <w:rPr>
+          <w:noProof/>
+        </w:rPr>
+        <w:t xml:space="preserve"> .</w:t>
+      </w:r>
+    </w:p>
+    <w:p/>
+    <w:p>
+      <w:r>
+        <w:t>PoD consists of the followi</w:t>
+      </w:r>
+      <w:r>
+        <w:t xml:space="preserve">ng main components (see </w:t>
+      </w:r>
+      <w:r>
+        <w:fldChar w:fldCharType="begin"/>
+      </w:r>
+      <w:r>
+        <w:instrText xml:space="preserve"> REF _Ref282603828 \h </w:instrText>
+      </w:r>
+      <w:r>
+        <w:fldChar w:fldCharType="separate"/>
+      </w:r>
+      <w:r>
+        <w:t xml:space="preserve">Figure </w:t>
+      </w:r>
+      <w:r>
+        <w:rPr>
+          <w:noProof/>
+        </w:rPr>
+        <w:t>1</w:t>
+      </w:r>
+      <w:r>
+        <w:fldChar w:fldCharType="end"/>
+      </w:r>
+      <w:r>
+        <w:t>):</w:t>
+      </w:r>
+    </w:p>
+    <w:p>
+      <w:pPr>
+        <w:numPr>
+          <w:ilvl w:val="0"/>
+          <w:numId w:val="4"/>
+        </w:numPr>
+      </w:pPr>
+      <w:r>
+        <w:rPr>
+          <w:i/>
+        </w:rPr>
+        <w:t>pod-agent</w:t>
+      </w:r>
+      <w:r>
+        <w:t xml:space="preserve"> </w:t>
+      </w:r>
+      <w:r>
+        <w:rPr>
+          <w:lang/>
+        </w:rPr>
+        <w:t>—</w:t>
+      </w:r>
+      <w:r>
+        <w:rPr>
+          <w:lang/>
+        </w:rPr>
+        <w:t xml:space="preserve"> </w:t>
+      </w:r>
+      <w:r>
+        <w:rPr>
+          <w:lang/>
+        </w:rPr>
+        <w:t xml:space="preserve">a lightweight, standalone C++ daemon. Acts as a multifunctional proxy, client/server application and helps to use proof/xrootd [9] on the remote worker nodes possibly behind a firewall. Also </w:t>
+      </w:r>
+      <w:r>
+        <w:rPr>
+          <w:i/>
+          <w:lang/>
+        </w:rPr>
+        <w:t>pod-agent</w:t>
+      </w:r>
+      <w:r>
+        <w:rPr>
+          <w:lang/>
+        </w:rPr>
+        <w:t xml:space="preserve"> has a number of additional useful features which help to start, to process, and to control a </w:t>
+      </w:r>
+      <w:r>
+        <w:rPr>
+          <w:lang/>
+        </w:rPr>
+        <w:t>PoD/</w:t>
+      </w:r>
+      <w:r>
+        <w:rPr>
+          <w:lang/>
+        </w:rPr>
+        <w:t>PROOF interactive analysis.</w:t>
+      </w:r>
+    </w:p>
+    <w:p>
+      <w:pPr>
+        <w:numPr>
+          <w:ilvl w:val="0"/>
+          <w:numId w:val="4"/>
+        </w:numPr>
+      </w:pPr>
+      <w:r>
+        <w:rPr>
+          <w:i/>
+          <w:lang/>
+        </w:rPr>
+        <w:t>PoD GUI (</w:t>
+      </w:r>
+      <w:r>
+        <w:rPr>
+          <w:i/>
+          <w:lang/>
+        </w:rPr>
+        <w:t>pod-console</w:t>
+      </w:r>
+      <w:r>
+        <w:rPr>
+          <w:i/>
+          <w:lang/>
+        </w:rPr>
+        <w:t>)</w:t>
+      </w:r>
+      <w:r>
+        <w:rPr>
+          <w:lang/>
+        </w:rPr>
+        <w:t xml:space="preserve"> </w:t>
+      </w:r>
+      <w:r>
+        <w:rPr>
+          <w:lang/>
+        </w:rPr>
+        <w:t>—</w:t>
+      </w:r>
+      <w:r>
+        <w:rPr>
+          <w:lang/>
+        </w:rPr>
+        <w:t xml:space="preserve"> </w:t>
+      </w:r>
+      <w:r>
+        <w:rPr>
+          <w:lang/>
+        </w:rPr>
+        <w:t>a standalone C++ application</w:t>
+      </w:r>
+      <w:r>
+        <w:rPr>
+          <w:lang/>
+        </w:rPr>
+        <w:t>. It p</w:t>
+      </w:r>
+      <w:r>
+        <w:rPr>
+          <w:lang/>
+        </w:rPr>
+        <w:t xml:space="preserve">rovides a GUI and aims to simplify the usage of </w:t>
+      </w:r>
+      <w:r>
+        <w:rPr>
+          <w:lang/>
+        </w:rPr>
+        <w:t>PoD.</w:t>
+      </w:r>
+    </w:p>
+    <w:p>
+      <w:pPr>
+        <w:numPr>
+          <w:ilvl w:val="0"/>
+          <w:numId w:val="4"/>
+        </w:numPr>
+      </w:pPr>
+      <w:r>
+        <w:rPr>
+          <w:i/>
+        </w:rPr>
+        <w:t>PoD CLI</w:t>
+      </w:r>
+      <w:r>
+        <w:t xml:space="preserve"> </w:t>
+      </w:r>
+      <w:r>
+        <w:rPr>
+          <w:lang/>
+        </w:rPr>
+        <w:t>—</w:t>
+      </w:r>
+      <w:r>
+        <w:rPr>
+          <w:lang/>
+        </w:rPr>
+        <w:t xml:space="preserve"> a number of utilities, which provide PoD command line interface. </w:t>
+      </w:r>
+    </w:p>
+    <w:p>
+      <w:pPr>
+        <w:numPr>
+          <w:ilvl w:val="0"/>
+          <w:numId w:val="4"/>
+        </w:numPr>
+        <w:rPr>
+          <w:i/>
+        </w:rPr>
+      </w:pPr>
+      <w:r>
+        <w:rPr>
+          <w:i/>
+          <w:lang/>
+        </w:rPr>
+        <w:t>PoDWorker</w:t>
+      </w:r>
+      <w:r>
+        <w:rPr>
+          <w:i/>
+          <w:lang/>
+        </w:rPr>
+        <w:t xml:space="preserve"> script</w:t>
+      </w:r>
+      <w:r>
+        <w:rPr>
+          <w:lang/>
+        </w:rPr>
+        <w:t xml:space="preserve"> — a generic job script, </w:t>
+      </w:r>
+      <w:r>
+        <w:rPr>
+          <w:lang/>
+        </w:rPr>
+        <w:t>executed on remote machines.</w:t>
+      </w:r>
+    </w:p>
+    <w:p>
+      <w:pPr>
+        <w:numPr>
+          <w:ilvl w:val="0"/>
+          <w:numId w:val="4"/>
+        </w:numPr>
+      </w:pPr>
+      <w:r>
+        <w:rPr>
+          <w:i/>
+          <w:lang/>
+        </w:rPr>
+        <w:lastRenderedPageBreak/>
+        <w:t>PoD utilities</w:t>
+      </w:r>
+      <w:r>
+        <w:rPr>
+          <w:lang/>
+        </w:rPr>
+        <w:t xml:space="preserve"> — these are default job scripts for plug-ins, a number of configuration files and helper utilities.</w:t>
+      </w:r>
+    </w:p>
+    <w:p>
+      <w:pPr>
+        <w:numPr>
+          <w:ilvl w:val="0"/>
+          <w:numId w:val="4"/>
+        </w:numPr>
+      </w:pPr>
+      <w:r>
+        <w:rPr>
+          <w:i/>
+        </w:rPr>
+        <w:t>Job Manager</w:t>
+      </w:r>
+      <w:r>
+        <w:t xml:space="preserve"> </w:t>
+      </w:r>
+      <w:r>
+        <w:rPr>
+          <w:lang/>
+        </w:rPr>
+        <w:t>—</w:t>
+      </w:r>
+      <w:r>
+        <w:rPr>
+          <w:lang/>
+        </w:rPr>
+        <w:t xml:space="preserve"> a plug-in based system for both GUI and CLI. </w:t>
+      </w:r>
+      <w:r>
+        <w:t>It helps</w:t>
+      </w:r>
+      <w:r>
+        <w:t xml:space="preserve"> to use different job submission front-ends.</w:t>
+      </w:r>
+    </w:p>
+    <w:p>
+      <w:pPr>
+        <w:ind w:left="720"/>
+      </w:pPr>
+    </w:p>
+    <w:p>
+      <w:pPr>
+        <w:pStyle w:val="Section"/>
+      </w:pPr>
+      <w:r>
+        <w:t>Features</w:t>
+      </w:r>
+    </w:p>
+    <w:p>
+      <w:pPr>
+        <w:pStyle w:val="Sectionnonumber"/>
+        <w:numPr>
+          <w:ilvl w:val="0"/>
+          <w:numId w:val="6"/>
+        </w:numPr>
+        <w:rPr>
+          <w:b w:val="0"/>
+        </w:rPr>
+      </w:pPr>
+      <w:r>
+        <w:t>Easy to use</w:t>
+      </w:r>
+      <w:r>
+        <w:rPr>
+          <w:b w:val="0"/>
+        </w:rPr>
+        <w:t xml:space="preserve">. </w:t>
+      </w:r>
+      <w:r>
+        <w:rPr>
+          <w:b w:val="0"/>
+        </w:rPr>
+        <w:t>The process of installation is very simple and fully automated. PoD works out of the box. Its distribution contains preconfigured modules and everything users need to just immediately start to work with it right after the installation.</w:t>
+      </w:r>
+    </w:p>
+    <w:p>
+      <w:pPr>
+        <w:pStyle w:val="Sectionnonumber"/>
+        <w:numPr>
+          <w:ilvl w:val="0"/>
+          <w:numId w:val="6"/>
+        </w:numPr>
+        <w:rPr>
+          <w:b w:val="0"/>
+        </w:rPr>
+      </w:pPr>
+      <w:r>
+        <w:t>GUI &amp; Command-line</w:t>
+      </w:r>
+      <w:r>
+        <w:t>.</w:t>
+      </w:r>
+      <w:r>
+        <w:rPr>
+          <w:b w:val="0"/>
+        </w:rPr>
+        <w:t xml:space="preserve"> </w:t>
+      </w:r>
+      <w:r>
+        <w:rPr>
+          <w:b w:val="0"/>
+        </w:rPr>
+        <w:t>PoD provides a simple and intuitive graphics user interface in order to simplify access to its functionality. For user’s convenience there is also a command line interface, it helps to manage a PoD cluster remotely or use it in a batch mode.</w:t>
+      </w:r>
+    </w:p>
+    <w:p>
+      <w:pPr>
+        <w:pStyle w:val="Sectionnonumber"/>
+        <w:numPr>
+          <w:ilvl w:val="0"/>
+          <w:numId w:val="6"/>
+        </w:numPr>
+        <w:rPr>
+          <w:b w:val="0"/>
+        </w:rPr>
+      </w:pPr>
+      <w:r>
+        <w:t>Native PROOF connections</w:t>
+      </w:r>
+      <w:r>
+        <w:t>.</w:t>
+      </w:r>
+      <w:r>
+        <w:rPr>
+          <w:b w:val="0"/>
+        </w:rPr>
+        <w:t xml:space="preserve"> </w:t>
+      </w:r>
+      <w:r>
+        <w:rPr>
+          <w:b w:val="0"/>
+        </w:rPr>
+        <w:t>Whenever possible, PoD setups direct PROOF connections between nodes. It results in a full functional PROOF cluster. Users get native speed and the whole range of PROOF features. To use native connections an incoming traffic must be allowed on PoD workers for a defined port. Otherwise PoD uses packet-forwarding algorithms.</w:t>
+      </w:r>
+    </w:p>
+    <w:p>
+      <w:pPr>
+        <w:pStyle w:val="Sectionnonumber"/>
+        <w:numPr>
+          <w:ilvl w:val="0"/>
+          <w:numId w:val="6"/>
+        </w:numPr>
+        <w:rPr>
+          <w:b w:val="0"/>
+        </w:rPr>
+      </w:pPr>
+      <w:r>
+        <w:t>Packet-forwarding</w:t>
+      </w:r>
+      <w:r>
+        <w:t>.</w:t>
+      </w:r>
+      <w:r>
+        <w:rPr>
+          <w:b w:val="0"/>
+        </w:rPr>
+        <w:t xml:space="preserve"> </w:t>
+      </w:r>
+      <w:r>
+        <w:rPr>
+          <w:b w:val="0"/>
+        </w:rPr>
+        <w:t>When worker nodes are behind a firewall then PoD uses its packet-forwarding algorithms to maintain the PROOF traffic. The algorithms are very efficient, there will be no speed penalty, but some PROOF functions are limited.</w:t>
+      </w:r>
+    </w:p>
+    <w:p>
+      <w:pPr>
+        <w:pStyle w:val="Sectionnonumber"/>
+        <w:numPr>
+          <w:ilvl w:val="0"/>
+          <w:numId w:val="6"/>
+        </w:numPr>
+        <w:rPr>
+          <w:b w:val="0"/>
+        </w:rPr>
+      </w:pPr>
+      <w:r>
+        <w:t>Multiuser/-core environment</w:t>
+      </w:r>
+      <w:r>
+        <w:t>.</w:t>
+      </w:r>
+      <w:r>
+        <w:rPr>
+          <w:b w:val="0"/>
+        </w:rPr>
+        <w:t xml:space="preserve"> </w:t>
+      </w:r>
+      <w:r>
+        <w:rPr>
+          <w:b w:val="0"/>
+        </w:rPr>
+        <w:t>PoD implements automatic port mapping algorithms to properly handle cases when several users start PoD instances (servers/ workers) on the same machine. PoD also automatically manages situations when multiple PoD workers are started on the same node. Private PoD instances can't disturb each other.</w:t>
+      </w:r>
+      <w:r>
+        <w:rPr>
+          <w:b w:val="0"/>
+        </w:rPr>
+        <w:t xml:space="preserve"> </w:t>
+      </w:r>
+    </w:p>
+    <w:p>
+      <w:pPr>
+        <w:pStyle w:val="Sectionnonumber"/>
+        <w:numPr>
+          <w:ilvl w:val="0"/>
+          <w:numId w:val="6"/>
+        </w:numPr>
+        <w:rPr>
+          <w:b w:val="0"/>
+        </w:rPr>
+      </w:pPr>
+      <w:r>
+        <w:t>Different job managers</w:t>
+      </w:r>
+      <w:r>
+        <w:t>.</w:t>
+      </w:r>
+      <w:r>
+        <w:rPr>
+          <w:b w:val="0"/>
+        </w:rPr>
+        <w:t xml:space="preserve"> </w:t>
+      </w:r>
+      <w:r>
+        <w:rPr>
+          <w:b w:val="0"/>
+        </w:rPr>
+        <w:t>PoD supports different job managers via a plug-in system. It is a very easy to extend system. PoD is currently shipped with the following plug-ins:</w:t>
+      </w:r>
+    </w:p>
+    <w:p>
+      <w:pPr>
+        <w:pStyle w:val="Sectionnonumber"/>
+        <w:numPr>
+          <w:ilvl w:val="1"/>
+          <w:numId w:val="6"/>
+        </w:numPr>
+        <w:rPr>
+          <w:b w:val="0"/>
+        </w:rPr>
+      </w:pPr>
+      <w:r>
+        <w:rPr>
+          <w:b w:val="0"/>
+        </w:rPr>
+        <w:t>SSH,</w:t>
+      </w:r>
+    </w:p>
+    <w:p>
+      <w:pPr>
+        <w:pStyle w:val="Sectionnonumber"/>
+        <w:numPr>
+          <w:ilvl w:val="1"/>
+          <w:numId w:val="6"/>
+        </w:numPr>
+        <w:rPr>
+          <w:b w:val="0"/>
+        </w:rPr>
+      </w:pPr>
+      <w:r>
+        <w:rPr>
+          <w:b w:val="0"/>
+        </w:rPr>
+        <w:t>LSF (Load Sharing Facility),</w:t>
+      </w:r>
+    </w:p>
+    <w:p>
+      <w:pPr>
+        <w:pStyle w:val="Sectionnonumber"/>
+        <w:numPr>
+          <w:ilvl w:val="1"/>
+          <w:numId w:val="6"/>
+        </w:numPr>
+        <w:rPr>
+          <w:b w:val="0"/>
+        </w:rPr>
+      </w:pPr>
+      <w:r>
+        <w:rPr>
+          <w:b w:val="0"/>
+        </w:rPr>
+        <w:t>PBS Pro/OpenPBS/Torque (Portable Batch System),</w:t>
+      </w:r>
+    </w:p>
+    <w:p>
+      <w:pPr>
+        <w:pStyle w:val="Sectionnonumber"/>
+        <w:numPr>
+          <w:ilvl w:val="1"/>
+          <w:numId w:val="6"/>
+        </w:numPr>
+        <w:rPr>
+          <w:b w:val="0"/>
+        </w:rPr>
+      </w:pPr>
+      <w:r>
+        <w:rPr>
+          <w:b w:val="0"/>
+        </w:rPr>
+        <w:t>Grid Engine (Oracle/Sun Grid Engine),</w:t>
+      </w:r>
+    </w:p>
+    <w:p>
+      <w:pPr>
+        <w:pStyle w:val="Sectionnonumber"/>
+        <w:numPr>
+          <w:ilvl w:val="1"/>
+          <w:numId w:val="6"/>
+        </w:numPr>
+        <w:rPr>
+          <w:b w:val="0"/>
+        </w:rPr>
+      </w:pPr>
+      <w:r>
+        <w:rPr>
+          <w:b w:val="0"/>
+        </w:rPr>
+        <w:t>Condor,</w:t>
+      </w:r>
+    </w:p>
+    <w:p>
+      <w:pPr>
+        <w:pStyle w:val="Sectionnonumber"/>
+        <w:numPr>
+          <w:ilvl w:val="1"/>
+          <w:numId w:val="6"/>
+        </w:numPr>
+        <w:rPr>
+          <w:b w:val="0"/>
+        </w:rPr>
+      </w:pPr>
+      <w:r>
+        <w:rPr>
+          <w:b w:val="0"/>
+        </w:rPr>
+        <w:t>gLite.</w:t>
       </w:r>
     </w:p>
     <w:p>
       <w:pPr>
         <w:pStyle w:val="Bodytext"/>
       </w:pPr>
-      <w:r>
-        <w:t>The first paragraph after a heading is not indented (Bodytext style).</w:t>
+    </w:p>
+    <w:p>
+      <w:pPr>
+        <w:pStyle w:val="Section"/>
+      </w:pPr>
+      <w:r>
+        <w:t>Use case</w:t>
       </w:r>
     </w:p>
     <w:p>
@@ -250,15 +945,296 @@
         <w:pStyle w:val="BodytextIndented"/>
       </w:pPr>
       <w:r>
-        <w:t>Other paragraphs are indented (BodytextIndented style).</w:t>
-      </w:r>
-    </w:p>
-    <w:p>
-      <w:pPr>
-        <w:pStyle w:val="Subsection"/>
-      </w:pPr>
-      <w:r>
-        <w:t>A subsection</w:t>
+        <w:t xml:space="preserve">The main use case of PoD is to set up a distributed PROOF cluster on </w:t>
+      </w:r>
+      <w:r>
+        <w:t xml:space="preserve">RMS and/or </w:t>
+      </w:r>
+      <w:r>
+        <w:t>the Grid.</w:t>
+      </w:r>
+    </w:p>
+    <w:p>
+      <w:pPr>
+        <w:pStyle w:val="BodytextIndented"/>
+      </w:pPr>
+      <w:r>
+        <w:t>This can be done by the following easy steps:</w:t>
+      </w:r>
+    </w:p>
+    <w:p>
+      <w:pPr>
+        <w:pStyle w:val="BodytextIndented"/>
+        <w:numPr>
+          <w:ilvl w:val="0"/>
+          <w:numId w:val="7"/>
+        </w:numPr>
+      </w:pPr>
+      <w:r>
+        <w:lastRenderedPageBreak/>
+        <w:t xml:space="preserve">Start PoD server, which later will became a PROOF muster. PoD server can be started </w:t>
+      </w:r>
+      <w:r>
+        <w:t xml:space="preserve">using PoD CLI: </w:t>
+      </w:r>
+      <w:r>
+        <w:rPr>
+          <w:b/>
+          <w:i/>
+        </w:rPr>
+        <w:t>pod-server start</w:t>
+      </w:r>
+    </w:p>
+    <w:p>
+      <w:pPr>
+        <w:pStyle w:val="BodytextIndented"/>
+        <w:ind w:left="1004" w:firstLine="0"/>
+      </w:pPr>
+      <w:r>
+        <w:t xml:space="preserve">or </w:t>
+      </w:r>
+      <w:r>
+        <w:t xml:space="preserve">using </w:t>
+      </w:r>
+      <w:r>
+        <w:t>GUI</w:t>
+      </w:r>
+      <w:r>
+        <w:t xml:space="preserve">, </w:t>
+      </w:r>
+      <w:r>
+        <w:t xml:space="preserve">see </w:t>
+      </w:r>
+      <w:r>
+        <w:fldChar w:fldCharType="begin"/>
+      </w:r>
+      <w:r>
+        <w:instrText xml:space="preserve"> REF _Ref282609060 \h </w:instrText>
+      </w:r>
+      <w:r>
+        <w:fldChar w:fldCharType="separate"/>
+      </w:r>
+      <w:r>
+        <w:t xml:space="preserve">Figure </w:t>
+      </w:r>
+      <w:r>
+        <w:rPr>
+          <w:noProof/>
+        </w:rPr>
+        <w:t>2</w:t>
+      </w:r>
+      <w:r>
+        <w:fldChar w:fldCharType="end"/>
+      </w:r>
+      <w:r>
+        <w:t>.</w:t>
+      </w:r>
+    </w:p>
+    <w:p>
+      <w:pPr>
+        <w:pStyle w:val="BodytextIndented"/>
+        <w:ind w:left="1004" w:firstLine="0"/>
+      </w:pPr>
+      <w:r>
+        <w:t>Currently PoD server and PoD user interface always run on the same machine. Feature version will allow user to start a remote PoD server and use a laptop, for example, as a user interface.</w:t>
+      </w:r>
+    </w:p>
+    <w:p>
+      <w:pPr>
+        <w:pStyle w:val="BodytextIndented"/>
+        <w:ind w:left="1004" w:firstLine="0"/>
+      </w:pPr>
+    </w:p>
+    <w:p>
+      <w:pPr>
+        <w:pStyle w:val="BodytextIndented"/>
+        <w:keepNext/>
+        <w:ind w:left="1004" w:firstLine="0"/>
+      </w:pPr>
+      <w:r>
+        <w:pict>
+          <v:shape id="_x0000_i1026" type="#_x0000_t75" style="width:442.5pt;height:408.75pt">
+            <v:imagedata r:id="rId9" o:title="PAConsole_Server_snapshot"/>
+          </v:shape>
+        </w:pict>
+      </w:r>
+    </w:p>
+    <w:p>
+      <w:pPr>
+        <w:pStyle w:val="Caption"/>
+        <w:jc w:val="center"/>
+      </w:pPr>
+      <w:bookmarkStart w:id="1" w:name="_Ref282609060"/>
+      <w:r>
+        <w:t xml:space="preserve">Figure </w:t>
+      </w:r>
+      <w:fldSimple w:instr=" SEQ Figure \* ARABIC ">
+        <w:r>
+          <w:rPr>
+            <w:noProof/>
+          </w:rPr>
+          <w:t>2</w:t>
+        </w:r>
+      </w:fldSimple>
+      <w:bookmarkEnd w:id="1"/>
+      <w:r>
+        <w:t xml:space="preserve">. </w:t>
+      </w:r>
+      <w:r>
+        <w:t>pod-console: Server page</w:t>
+      </w:r>
+    </w:p>
+    <w:p>
+      <w:pPr>
+        <w:pStyle w:val="BodytextIndented"/>
+        <w:ind w:left="1004" w:firstLine="0"/>
+      </w:pPr>
+    </w:p>
+    <w:p>
+      <w:pPr>
+        <w:pStyle w:val="BodytextIndented"/>
+        <w:numPr>
+          <w:ilvl w:val="0"/>
+          <w:numId w:val="7"/>
+        </w:numPr>
+      </w:pPr>
+      <w:r>
+        <w:t xml:space="preserve">The next step is to submit remote PoD workers using PoD's job manager. These PoD workers will automatically setup your PROOF workers on remote hosts. Starting from version 2.0.7 the PoD project supports plug-ins. </w:t>
+      </w:r>
+      <w:r>
+        <w:t>To s</w:t>
+      </w:r>
+      <w:r>
+        <w:t>ubmit</w:t>
+      </w:r>
+      <w:r>
+        <w:t xml:space="preserve"> </w:t>
+      </w:r>
+      <w:r>
+        <w:t>remote jobs job manager plug-ins</w:t>
+      </w:r>
+      <w:r>
+        <w:t xml:space="preserve"> are used</w:t>
+      </w:r>
+      <w:r>
+        <w:t>. That means PoD could be used on different resources like Grid, Cloud, RMS or just simple machines with only an ssh access on them. It also possible to use a combination of plug-ins to get PROOF workers on Grid worker nodes and local batch machines in the same time.</w:t>
+      </w:r>
+      <w:r>
+        <w:t xml:space="preserve"> Let’s take, for example an LSF plug-in and setup our PROOF cluster with 200 workers on LSF farm’s queue my_queue.</w:t>
+      </w:r>
+    </w:p>
+    <w:p>
+      <w:pPr>
+        <w:pStyle w:val="BodytextIndented"/>
+        <w:ind w:left="1004" w:firstLine="0"/>
+        <w:rPr>
+          <w:b/>
+        </w:rPr>
+      </w:pPr>
+      <w:r>
+        <w:t xml:space="preserve">PoD CLI: </w:t>
+      </w:r>
+      <w:r>
+        <w:rPr>
+          <w:b/>
+        </w:rPr>
+        <w:t>pod-submit –r lsf –q my_queue –n 200</w:t>
+      </w:r>
+    </w:p>
+    <w:p>
+      <w:pPr>
+        <w:pStyle w:val="BodytextIndented"/>
+        <w:ind w:left="1004" w:firstLine="0"/>
+      </w:pPr>
+      <w:r>
+        <w:t xml:space="preserve">or using GUI, see </w:t>
+      </w:r>
+      <w:r>
+        <w:fldChar w:fldCharType="begin"/>
+      </w:r>
+      <w:r>
+        <w:instrText xml:space="preserve"> REF _Ref282609817 \h </w:instrText>
+      </w:r>
+      <w:r>
+        <w:fldChar w:fldCharType="separate"/>
+      </w:r>
+      <w:r>
+        <w:t xml:space="preserve">Figure </w:t>
+      </w:r>
+      <w:r>
+        <w:rPr>
+          <w:noProof/>
+        </w:rPr>
+        <w:t>3</w:t>
+      </w:r>
+      <w:r>
+        <w:fldChar w:fldCharType="end"/>
+      </w:r>
+      <w:r>
+        <w:t>.</w:t>
+      </w:r>
+    </w:p>
+    <w:p>
+      <w:pPr>
+        <w:pStyle w:val="BodytextIndented"/>
+        <w:keepNext/>
+        <w:ind w:left="1004" w:firstLine="0"/>
+      </w:pPr>
+      <w:r>
+        <w:lastRenderedPageBreak/>
+        <w:pict>
+          <v:shape id="_x0000_i1027" type="#_x0000_t75" style="width:442.5pt;height:408.75pt">
+            <v:imagedata r:id="rId10" o:title="PAConsole_LSF_plugin_snapshot"/>
+          </v:shape>
+        </w:pict>
+      </w:r>
+    </w:p>
+    <w:p>
+      <w:pPr>
+        <w:pStyle w:val="Caption"/>
+        <w:jc w:val="center"/>
+      </w:pPr>
+      <w:bookmarkStart w:id="2" w:name="_Ref282609817"/>
+      <w:r>
+        <w:t xml:space="preserve">Figure </w:t>
+      </w:r>
+      <w:fldSimple w:instr=" SEQ Figure \* ARABIC ">
+        <w:r>
+          <w:rPr>
+            <w:noProof/>
+          </w:rPr>
+          <w:t>3</w:t>
+        </w:r>
+      </w:fldSimple>
+      <w:bookmarkEnd w:id="2"/>
+      <w:r>
+        <w:t xml:space="preserve">. </w:t>
+      </w:r>
+      <w:r>
+        <w:t xml:space="preserve"> pod-console: LSF job manager</w:t>
+      </w:r>
+    </w:p>
+    <w:p/>
+    <w:p>
+      <w:pPr>
+        <w:numPr>
+          <w:ilvl w:val="0"/>
+          <w:numId w:val="7"/>
+        </w:numPr>
+      </w:pPr>
+    </w:p>
+    <w:p>
+      <w:pPr>
+        <w:pStyle w:val="BodytextIndented"/>
+        <w:ind w:left="1004" w:firstLine="0"/>
+      </w:pPr>
+    </w:p>
+    <w:p>
+      <w:pPr>
+        <w:pStyle w:val="Section"/>
+      </w:pPr>
+      <w:r>
+        <w:t>Summary</w:t>
       </w:r>
     </w:p>
     <w:p>
@@ -266,27 +1242,20 @@
         <w:pStyle w:val="Bodytext"/>
       </w:pPr>
       <w:r>
-        <w:t xml:space="preserve">Some </w:t>
-      </w:r>
-      <w:r>
-        <w:t xml:space="preserve">text. </w:t>
-      </w:r>
-    </w:p>
-    <w:p>
-      <w:pPr>
-        <w:pStyle w:val="Subsubsection"/>
-        <w:rPr>
-          <w:i w:val="0"/>
-        </w:rPr>
-      </w:pPr>
-      <w:r>
-        <w:t>A subsubsection.</w:t>
-      </w:r>
-      <w:r>
-        <w:rPr>
-          <w:i w:val="0"/>
-        </w:rPr>
-        <w:t xml:space="preserve"> The paragraph text follows on from the subsubsection heading but should not be in italic. </w:t>
+        <w:t>Upcoming versions of PoD are going to support an out-of-server user interface. Users will be able to select a remote computer acting as PoD server (PROOF master). In this case PoD UI will be just a lightweight control center and could run on different OS types. Also an AliEn plug-in is going to be developed in collaboration with the ALICE Offline team. This cooperation will help PoD to provide a fast interactive PROOF experience on the AliEn Grid.</w:t>
+      </w:r>
+    </w:p>
+    <w:p>
+      <w:pPr>
+        <w:pStyle w:val="Bodytext"/>
+      </w:pPr>
+    </w:p>
+    <w:p>
+      <w:pPr>
+        <w:pStyle w:val="Bodytext"/>
+      </w:pPr>
+      <w:r>
+        <w:t>As PoD matures as a product, it is used more and more as a standard for setting up dynamic PROOF clusters in many different institutions in HEP community. Additionally there are already several Cloud based installations, which use PoD as a PROOF cluster solution. With PoD there is no need to maintain a dedicated PROOF analysis facility. PoD users create themself private dynamic PROOF clusters on general purpose batch farms, Grid or Cloud systems.</w:t>
       </w:r>
     </w:p>
     <w:p>
@@ -301,11 +1270,12 @@
       <w:pPr>
         <w:pStyle w:val="Reference"/>
       </w:pPr>
-      <w:bookmarkStart w:id="0" w:name="_Ref229736341"/>
-      <w:r>
+      <w:bookmarkStart w:id="3" w:name="_Ref229736341"/>
+      <w:r>
+        <w:lastRenderedPageBreak/>
         <w:t xml:space="preserve">LHC project </w:t>
       </w:r>
-      <w:hyperlink r:id="rId7" w:history="1">
+      <w:hyperlink r:id="rId11" w:history="1">
         <w:r>
           <w:rPr>
             <w:rStyle w:val="Hyperlink"/>
@@ -313,7 +1283,7 @@
           <w:t>http://lhc.web.cern.ch/lhc/</w:t>
         </w:r>
       </w:hyperlink>
-      <w:bookmarkEnd w:id="0"/>
+      <w:bookmarkEnd w:id="3"/>
       <w:r>
         <w:t xml:space="preserve"> </w:t>
       </w:r>
@@ -322,11 +1292,11 @@
       <w:pPr>
         <w:pStyle w:val="Reference"/>
       </w:pPr>
-      <w:bookmarkStart w:id="1" w:name="_Ref229736360"/>
+      <w:bookmarkStart w:id="4" w:name="_Ref229736360"/>
       <w:r>
         <w:t xml:space="preserve">CERN public web page </w:t>
       </w:r>
-      <w:hyperlink r:id="rId8" w:history="1">
+      <w:hyperlink r:id="rId12" w:history="1">
         <w:r>
           <w:rPr>
             <w:rStyle w:val="Hyperlink"/>
@@ -334,13 +1304,13 @@
           <w:t>http://public.web.cern.ch/Public/Welcome.html</w:t>
         </w:r>
       </w:hyperlink>
-      <w:bookmarkEnd w:id="1"/>
+      <w:bookmarkEnd w:id="4"/>
     </w:p>
     <w:p>
       <w:pPr>
         <w:pStyle w:val="Reference"/>
       </w:pPr>
-      <w:bookmarkStart w:id="2" w:name="_Ref229736375"/>
+      <w:bookmarkStart w:id="5" w:name="_Ref229736375"/>
       <w:r>
         <w:t xml:space="preserve">J. Shiers, Summary of WLCG Collaboration Workshop 1-2 September 2007, CHEP 2007, </w:t>
       </w:r>
@@ -362,7 +1332,7 @@
       <w:r>
         <w:t xml:space="preserve"> (2007)</w:t>
       </w:r>
-      <w:bookmarkEnd w:id="2"/>
+      <w:bookmarkEnd w:id="5"/>
     </w:p>
     <w:p>
       <w:pPr>
@@ -373,14 +1343,14 @@
           <w:u w:val="none"/>
         </w:rPr>
       </w:pPr>
-      <w:bookmarkStart w:id="3" w:name="_Ref243650728"/>
+      <w:bookmarkStart w:id="6" w:name="_Ref243650728"/>
       <w:r>
         <w:t>Th</w:t>
       </w:r>
       <w:r>
         <w:t xml:space="preserve">e Parallel ROOT Facility, PROOF </w:t>
       </w:r>
-      <w:hyperlink r:id="rId9" w:history="1">
+      <w:hyperlink r:id="rId13" w:history="1">
         <w:r>
           <w:rPr>
             <w:rStyle w:val="Hyperlink"/>
@@ -388,17 +1358,17 @@
           <w:t>http://root.cern.ch/drupal/content/proof</w:t>
         </w:r>
       </w:hyperlink>
-      <w:bookmarkEnd w:id="3"/>
+      <w:bookmarkEnd w:id="6"/>
     </w:p>
     <w:p>
       <w:pPr>
         <w:pStyle w:val="Reference"/>
       </w:pPr>
-      <w:bookmarkStart w:id="4" w:name="_Ref229736391"/>
+      <w:bookmarkStart w:id="7" w:name="_Ref229736391"/>
       <w:r>
         <w:t>ROOT - An Object Oriented Data Analysis Framework</w:t>
       </w:r>
-      <w:bookmarkEnd w:id="4"/>
+      <w:bookmarkEnd w:id="7"/>
     </w:p>
     <w:p>
       <w:pPr>
@@ -412,7 +1382,7 @@
       <w:r>
         <w:t xml:space="preserve">for more information see </w:t>
       </w:r>
-      <w:hyperlink r:id="rId10" w:history="1">
+      <w:hyperlink r:id="rId14" w:history="1">
         <w:r>
           <w:rPr>
             <w:rStyle w:val="Hyperlink"/>
@@ -425,12 +1395,12 @@
       <w:pPr>
         <w:pStyle w:val="Reference"/>
       </w:pPr>
-      <w:bookmarkStart w:id="5" w:name="_Ref229736407"/>
-      <w:bookmarkStart w:id="6" w:name="_Ref282602304"/>
+      <w:bookmarkStart w:id="8" w:name="_Ref229736407"/>
+      <w:bookmarkStart w:id="9" w:name="_Ref282602304"/>
       <w:r>
         <w:t xml:space="preserve">PROOF on Demand </w:t>
       </w:r>
-      <w:hyperlink r:id="rId11" w:history="1">
+      <w:hyperlink r:id="rId15" w:history="1">
         <w:r>
           <w:rPr>
             <w:rStyle w:val="Hyperlink"/>
@@ -438,21 +1408,21 @@
           <w:t>http://</w:t>
         </w:r>
       </w:hyperlink>
-      <w:bookmarkEnd w:id="5"/>
+      <w:bookmarkEnd w:id="8"/>
       <w:r>
         <w:t>pod.gsi.de</w:t>
       </w:r>
-      <w:bookmarkEnd w:id="6"/>
+      <w:bookmarkEnd w:id="9"/>
     </w:p>
     <w:p>
       <w:pPr>
         <w:pStyle w:val="Reference"/>
       </w:pPr>
-      <w:bookmarkStart w:id="7" w:name="_Ref229736432"/>
+      <w:bookmarkStart w:id="10" w:name="_Ref229736432"/>
       <w:r>
         <w:t xml:space="preserve">gLite project </w:t>
       </w:r>
-      <w:hyperlink r:id="rId12" w:history="1">
+      <w:hyperlink r:id="rId16" w:history="1">
         <w:r>
           <w:rPr>
             <w:rStyle w:val="Hyperlink"/>
@@ -460,14 +1430,15 @@
           <w:t>http://glite.web.cern.ch/glite/</w:t>
         </w:r>
       </w:hyperlink>
-      <w:bookmarkEnd w:id="7"/>
+      <w:bookmarkEnd w:id="10"/>
     </w:p>
     <w:p>
       <w:pPr>
         <w:pStyle w:val="Reference"/>
       </w:pPr>
-      <w:bookmarkStart w:id="8" w:name="_Ref229736450"/>
-      <w:bookmarkEnd w:id="8"/>
+      <w:bookmarkStart w:id="11" w:name="_Ref229736450"/>
+      <w:bookmarkStart w:id="12" w:name="_Ref282602945"/>
+      <w:bookmarkEnd w:id="11"/>
       <w:r>
         <w:t>L</w:t>
       </w:r>
@@ -480,7 +1451,7 @@
       <w:r>
         <w:t xml:space="preserve"> </w:t>
       </w:r>
-      <w:hyperlink r:id="rId13" w:history="1">
+      <w:hyperlink r:id="rId17" w:history="1">
         <w:r>
           <w:rPr>
             <w:rStyle w:val="Hyperlink"/>
@@ -488,19 +1459,20 @@
           <w:t>http://www.platform.com/</w:t>
         </w:r>
       </w:hyperlink>
+      <w:bookmarkEnd w:id="12"/>
     </w:p>
     <w:p>
       <w:pPr>
         <w:pStyle w:val="Reference"/>
       </w:pPr>
-      <w:bookmarkStart w:id="9" w:name="_Ref229736796"/>
+      <w:bookmarkStart w:id="13" w:name="_Ref229736796"/>
       <w:r>
         <w:t>The Scalla Software Suite: xrootd/cmsd</w:t>
       </w:r>
       <w:r>
         <w:t xml:space="preserve"> </w:t>
       </w:r>
-      <w:hyperlink r:id="rId14" w:history="1">
+      <w:hyperlink r:id="rId18" w:history="1">
         <w:r>
           <w:rPr>
             <w:rStyle w:val="Hyperlink"/>
@@ -508,18 +1480,18 @@
           <w:t>http://xrootd.slac.stanford.edu/</w:t>
         </w:r>
       </w:hyperlink>
-      <w:bookmarkEnd w:id="9"/>
+      <w:bookmarkEnd w:id="13"/>
     </w:p>
     <w:p>
       <w:pPr>
         <w:pStyle w:val="Reference"/>
       </w:pPr>
-      <w:bookmarkStart w:id="10" w:name="_Ref229736847"/>
-      <w:bookmarkEnd w:id="10"/>
+      <w:bookmarkStart w:id="14" w:name="_Ref229736847"/>
+      <w:bookmarkEnd w:id="14"/>
       <w:r>
         <w:t xml:space="preserve">gLite WMProxyAPI </w:t>
       </w:r>
-      <w:hyperlink r:id="rId15" w:history="1">
+      <w:hyperlink r:id="rId19" w:history="1">
         <w:r>
           <w:rPr>
             <w:rStyle w:val="Hyperlink"/>
@@ -532,12 +1504,13 @@
       <w:pPr>
         <w:pStyle w:val="Reference"/>
       </w:pPr>
-      <w:bookmarkStart w:id="11" w:name="_Ref229754485"/>
-      <w:bookmarkEnd w:id="11"/>
+      <w:bookmarkStart w:id="15" w:name="_Ref229754485"/>
+      <w:bookmarkStart w:id="16" w:name="_Ref282602965"/>
+      <w:bookmarkEnd w:id="15"/>
       <w:r>
         <w:t xml:space="preserve">Condor project </w:t>
       </w:r>
-      <w:hyperlink r:id="rId16" w:history="1">
+      <w:hyperlink r:id="rId20" w:history="1">
         <w:r>
           <w:rPr>
             <w:rStyle w:val="Hyperlink"/>
@@ -545,17 +1518,22 @@
           <w:t>http://www.cs.wisc.edu/condor/</w:t>
         </w:r>
       </w:hyperlink>
+      <w:bookmarkEnd w:id="16"/>
     </w:p>
     <w:p>
       <w:pPr>
         <w:pStyle w:val="Reference"/>
       </w:pPr>
-      <w:bookmarkStart w:id="12" w:name="_Ref229754547"/>
-      <w:bookmarkEnd w:id="12"/>
-      <w:r>
-        <w:t xml:space="preserve">Sun Grid Engine (SGE) </w:t>
-      </w:r>
-      <w:hyperlink r:id="rId17" w:history="1">
+      <w:bookmarkStart w:id="17" w:name="_Ref229754547"/>
+      <w:bookmarkStart w:id="18" w:name="_Ref282602977"/>
+      <w:bookmarkEnd w:id="17"/>
+      <w:r>
+        <w:t>Grid Engine</w:t>
+      </w:r>
+      <w:r>
+        <w:t xml:space="preserve"> </w:t>
+      </w:r>
+      <w:hyperlink r:id="rId21" w:history="1">
         <w:r>
           <w:rPr>
             <w:rStyle w:val="Hyperlink"/>
@@ -563,12 +1541,13 @@
           <w:t>http://gridengine.sunsource.net/</w:t>
         </w:r>
       </w:hyperlink>
+      <w:bookmarkEnd w:id="18"/>
     </w:p>
     <w:p/>
     <w:p/>
     <w:sectPr>
-      <w:headerReference w:type="even" r:id="rId18"/>
-      <w:headerReference w:type="default" r:id="rId19"/>
+      <w:headerReference w:type="even" r:id="rId22"/>
+      <w:headerReference w:type="default" r:id="rId23"/>
       <w:footnotePr>
         <w:pos w:val="beneathText"/>
       </w:footnotePr>
@@ -654,6 +1633,119 @@
 <file path=word/numbering.xml><?xml version="1.0" encoding="utf-8"?>
 <w:numbering xmlns:ve="http://schemas.openxmlformats.org/markup-compatibility/2006" xmlns:o="urn:schemas-microsoft-com:office:office" xmlns:r="http://schemas.openxmlformats.org/officeDocument/2006/relationships" xmlns:m="http://schemas.openxmlformats.org/officeDocument/2006/math" xmlns:v="urn:schemas-microsoft-com:vml" xmlns:wp="http://schemas.openxmlformats.org/drawingml/2006/wordprocessingDrawing" xmlns:w10="urn:schemas-microsoft-com:office:word" xmlns:w="http://schemas.openxmlformats.org/wordprocessingml/2006/main" xmlns:wne="http://schemas.microsoft.com/office/word/2006/wordml">
   <w:abstractNum w:abstractNumId="0">
+    <w:nsid w:val="041012A5"/>
+    <w:multiLevelType w:val="hybridMultilevel"/>
+    <w:tmpl w:val="14D0CF92"/>
+    <w:lvl w:ilvl="0" w:tplc="04090001">
+      <w:start w:val="1"/>
+      <w:numFmt w:val="bullet"/>
+      <w:lvlText w:val=""/>
+      <w:lvlJc w:val="left"/>
+      <w:pPr>
+        <w:ind w:left="720" w:hanging="360"/>
+      </w:pPr>
+      <w:rPr>
+        <w:rFonts w:ascii="Symbol" w:hAnsi="Symbol" w:hint="default"/>
+      </w:rPr>
+    </w:lvl>
+    <w:lvl w:ilvl="1" w:tplc="04090003" w:tentative="1">
+      <w:start w:val="1"/>
+      <w:numFmt w:val="bullet"/>
+      <w:lvlText w:val="o"/>
+      <w:lvlJc w:val="left"/>
+      <w:pPr>
+        <w:ind w:left="1440" w:hanging="360"/>
+      </w:pPr>
+      <w:rPr>
+        <w:rFonts w:ascii="Courier New" w:hAnsi="Courier New" w:cs="Courier New" w:hint="default"/>
+      </w:rPr>
+    </w:lvl>
+    <w:lvl w:ilvl="2" w:tplc="04090005" w:tentative="1">
+      <w:start w:val="1"/>
+      <w:numFmt w:val="bullet"/>
+      <w:lvlText w:val=""/>
+      <w:lvlJc w:val="left"/>
+      <w:pPr>
+        <w:ind w:left="2160" w:hanging="360"/>
+      </w:pPr>
+      <w:rPr>
+        <w:rFonts w:ascii="Wingdings" w:hAnsi="Wingdings" w:hint="default"/>
+      </w:rPr>
+    </w:lvl>
+    <w:lvl w:ilvl="3" w:tplc="04090001" w:tentative="1">
+      <w:start w:val="1"/>
+      <w:numFmt w:val="bullet"/>
+      <w:lvlText w:val=""/>
+      <w:lvlJc w:val="left"/>
+      <w:pPr>
+        <w:ind w:left="2880" w:hanging="360"/>
+      </w:pPr>
+      <w:rPr>
+        <w:rFonts w:ascii="Symbol" w:hAnsi="Symbol" w:hint="default"/>
+      </w:rPr>
+    </w:lvl>
+    <w:lvl w:ilvl="4" w:tplc="04090003" w:tentative="1">
+      <w:start w:val="1"/>
+      <w:numFmt w:val="bullet"/>
+      <w:lvlText w:val="o"/>
+      <w:lvlJc w:val="left"/>
+      <w:pPr>
+        <w:ind w:left="3600" w:hanging="360"/>
+      </w:pPr>
+      <w:rPr>
+        <w:rFonts w:ascii="Courier New" w:hAnsi="Courier New" w:cs="Courier New" w:hint="default"/>
+      </w:rPr>
+    </w:lvl>
+    <w:lvl w:ilvl="5" w:tplc="04090005" w:tentative="1">
+      <w:start w:val="1"/>
+      <w:numFmt w:val="bullet"/>
+      <w:lvlText w:val=""/>
+      <w:lvlJc w:val="left"/>
+      <w:pPr>
+        <w:ind w:left="4320" w:hanging="360"/>
+      </w:pPr>
+      <w:rPr>
+        <w:rFonts w:ascii="Wingdings" w:hAnsi="Wingdings" w:hint="default"/>
+      </w:rPr>
+    </w:lvl>
+    <w:lvl w:ilvl="6" w:tplc="04090001" w:tentative="1">
+      <w:start w:val="1"/>
+      <w:numFmt w:val="bullet"/>
+      <w:lvlText w:val=""/>
+      <w:lvlJc w:val="left"/>
+      <w:pPr>
+        <w:ind w:left="5040" w:hanging="360"/>
+      </w:pPr>
+      <w:rPr>
+        <w:rFonts w:ascii="Symbol" w:hAnsi="Symbol" w:hint="default"/>
+      </w:rPr>
+    </w:lvl>
+    <w:lvl w:ilvl="7" w:tplc="04090003" w:tentative="1">
+      <w:start w:val="1"/>
+      <w:numFmt w:val="bullet"/>
+      <w:lvlText w:val="o"/>
+      <w:lvlJc w:val="left"/>
+      <w:pPr>
+        <w:ind w:left="5760" w:hanging="360"/>
+      </w:pPr>
+      <w:rPr>
+        <w:rFonts w:ascii="Courier New" w:hAnsi="Courier New" w:cs="Courier New" w:hint="default"/>
+      </w:rPr>
+    </w:lvl>
+    <w:lvl w:ilvl="8" w:tplc="04090005" w:tentative="1">
+      <w:start w:val="1"/>
+      <w:numFmt w:val="bullet"/>
+      <w:lvlText w:val=""/>
+      <w:lvlJc w:val="left"/>
+      <w:pPr>
+        <w:ind w:left="6480" w:hanging="360"/>
+      </w:pPr>
+      <w:rPr>
+        <w:rFonts w:ascii="Wingdings" w:hAnsi="Wingdings" w:hint="default"/>
+      </w:rPr>
+    </w:lvl>
+  </w:abstractNum>
+  <w:abstractNum w:abstractNumId="1">
     <w:nsid w:val="04491C6A"/>
     <w:multiLevelType w:val="multilevel"/>
     <w:tmpl w:val="6D6C5F2E"/>
@@ -790,7 +1882,7 @@
       </w:rPr>
     </w:lvl>
   </w:abstractNum>
-  <w:abstractNum w:abstractNumId="1">
+  <w:abstractNum w:abstractNumId="2">
     <w:nsid w:val="07B85171"/>
     <w:multiLevelType w:val="hybridMultilevel"/>
     <w:tmpl w:val="F8E87F92"/>
@@ -932,7 +2024,206 @@
       </w:rPr>
     </w:lvl>
   </w:abstractNum>
-  <w:abstractNum w:abstractNumId="2">
+  <w:abstractNum w:abstractNumId="3">
+    <w:nsid w:val="3A057F98"/>
+    <w:multiLevelType w:val="hybridMultilevel"/>
+    <w:tmpl w:val="8D50AF3E"/>
+    <w:lvl w:ilvl="0" w:tplc="04090001">
+      <w:start w:val="1"/>
+      <w:numFmt w:val="bullet"/>
+      <w:lvlText w:val=""/>
+      <w:lvlJc w:val="left"/>
+      <w:pPr>
+        <w:ind w:left="720" w:hanging="360"/>
+      </w:pPr>
+      <w:rPr>
+        <w:rFonts w:ascii="Symbol" w:hAnsi="Symbol" w:hint="default"/>
+      </w:rPr>
+    </w:lvl>
+    <w:lvl w:ilvl="1" w:tplc="04090003">
+      <w:start w:val="1"/>
+      <w:numFmt w:val="bullet"/>
+      <w:lvlText w:val="o"/>
+      <w:lvlJc w:val="left"/>
+      <w:pPr>
+        <w:ind w:left="1440" w:hanging="360"/>
+      </w:pPr>
+      <w:rPr>
+        <w:rFonts w:ascii="Courier New" w:hAnsi="Courier New" w:cs="Courier New" w:hint="default"/>
+      </w:rPr>
+    </w:lvl>
+    <w:lvl w:ilvl="2" w:tplc="04090005" w:tentative="1">
+      <w:start w:val="1"/>
+      <w:numFmt w:val="bullet"/>
+      <w:lvlText w:val=""/>
+      <w:lvlJc w:val="left"/>
+      <w:pPr>
+        <w:ind w:left="2160" w:hanging="360"/>
+      </w:pPr>
+      <w:rPr>
+        <w:rFonts w:ascii="Wingdings" w:hAnsi="Wingdings" w:hint="default"/>
+      </w:rPr>
+    </w:lvl>
+    <w:lvl w:ilvl="3" w:tplc="04090001" w:tentative="1">
+      <w:start w:val="1"/>
+      <w:numFmt w:val="bullet"/>
+      <w:lvlText w:val=""/>
+      <w:lvlJc w:val="left"/>
+      <w:pPr>
+        <w:ind w:left="2880" w:hanging="360"/>
+      </w:pPr>
+      <w:rPr>
+        <w:rFonts w:ascii="Symbol" w:hAnsi="Symbol" w:hint="default"/>
+      </w:rPr>
+    </w:lvl>
+    <w:lvl w:ilvl="4" w:tplc="04090003" w:tentative="1">
+      <w:start w:val="1"/>
+      <w:numFmt w:val="bullet"/>
+      <w:lvlText w:val="o"/>
+      <w:lvlJc w:val="left"/>
+      <w:pPr>
+        <w:ind w:left="3600" w:hanging="360"/>
+      </w:pPr>
+      <w:rPr>
+        <w:rFonts w:ascii="Courier New" w:hAnsi="Courier New" w:cs="Courier New" w:hint="default"/>
+      </w:rPr>
+    </w:lvl>
+    <w:lvl w:ilvl="5" w:tplc="04090005" w:tentative="1">
+      <w:start w:val="1"/>
+      <w:numFmt w:val="bullet"/>
+      <w:lvlText w:val=""/>
+      <w:lvlJc w:val="left"/>
+      <w:pPr>
+        <w:ind w:left="4320" w:hanging="360"/>
+      </w:pPr>
+      <w:rPr>
+        <w:rFonts w:ascii="Wingdings" w:hAnsi="Wingdings" w:hint="default"/>
+      </w:rPr>
+    </w:lvl>
+    <w:lvl w:ilvl="6" w:tplc="04090001" w:tentative="1">
+      <w:start w:val="1"/>
+      <w:numFmt w:val="bullet"/>
+      <w:lvlText w:val=""/>
+      <w:lvlJc w:val="left"/>
+      <w:pPr>
+        <w:ind w:left="5040" w:hanging="360"/>
+      </w:pPr>
+      <w:rPr>
+        <w:rFonts w:ascii="Symbol" w:hAnsi="Symbol" w:hint="default"/>
+      </w:rPr>
+    </w:lvl>
+    <w:lvl w:ilvl="7" w:tplc="04090003" w:tentative="1">
+      <w:start w:val="1"/>
+      <w:numFmt w:val="bullet"/>
+      <w:lvlText w:val="o"/>
+      <w:lvlJc w:val="left"/>
+      <w:pPr>
+        <w:ind w:left="5760" w:hanging="360"/>
+      </w:pPr>
+      <w:rPr>
+        <w:rFonts w:ascii="Courier New" w:hAnsi="Courier New" w:cs="Courier New" w:hint="default"/>
+      </w:rPr>
+    </w:lvl>
+    <w:lvl w:ilvl="8" w:tplc="04090005" w:tentative="1">
+      <w:start w:val="1"/>
+      <w:numFmt w:val="bullet"/>
+      <w:lvlText w:val=""/>
+      <w:lvlJc w:val="left"/>
+      <w:pPr>
+        <w:ind w:left="6480" w:hanging="360"/>
+      </w:pPr>
+      <w:rPr>
+        <w:rFonts w:ascii="Wingdings" w:hAnsi="Wingdings" w:hint="default"/>
+      </w:rPr>
+    </w:lvl>
+  </w:abstractNum>
+  <w:abstractNum w:abstractNumId="4">
+    <w:nsid w:val="51921DEB"/>
+    <w:multiLevelType w:val="hybridMultilevel"/>
+    <w:tmpl w:val="9912EE38"/>
+    <w:lvl w:ilvl="0" w:tplc="0409000F">
+      <w:start w:val="1"/>
+      <w:numFmt w:val="decimal"/>
+      <w:lvlText w:val="%1."/>
+      <w:lvlJc w:val="left"/>
+      <w:pPr>
+        <w:ind w:left="1004" w:hanging="360"/>
+      </w:pPr>
+    </w:lvl>
+    <w:lvl w:ilvl="1" w:tplc="04090019" w:tentative="1">
+      <w:start w:val="1"/>
+      <w:numFmt w:val="lowerLetter"/>
+      <w:lvlText w:val="%2."/>
+      <w:lvlJc w:val="left"/>
+      <w:pPr>
+        <w:ind w:left="1724" w:hanging="360"/>
+      </w:pPr>
+    </w:lvl>
+    <w:lvl w:ilvl="2" w:tplc="0409001B" w:tentative="1">
+      <w:start w:val="1"/>
+      <w:numFmt w:val="lowerRoman"/>
+      <w:lvlText w:val="%3."/>
+      <w:lvlJc w:val="right"/>
+      <w:pPr>
+        <w:ind w:left="2444" w:hanging="180"/>
+      </w:pPr>
+    </w:lvl>
+    <w:lvl w:ilvl="3" w:tplc="0409000F" w:tentative="1">
+      <w:start w:val="1"/>
+      <w:numFmt w:val="decimal"/>
+      <w:lvlText w:val="%4."/>
+      <w:lvlJc w:val="left"/>
+      <w:pPr>
+        <w:ind w:left="3164" w:hanging="360"/>
+      </w:pPr>
+    </w:lvl>
+    <w:lvl w:ilvl="4" w:tplc="04090019" w:tentative="1">
+      <w:start w:val="1"/>
+      <w:numFmt w:val="lowerLetter"/>
+      <w:lvlText w:val="%5."/>
+      <w:lvlJc w:val="left"/>
+      <w:pPr>
+        <w:ind w:left="3884" w:hanging="360"/>
+      </w:pPr>
+    </w:lvl>
+    <w:lvl w:ilvl="5" w:tplc="0409001B" w:tentative="1">
+      <w:start w:val="1"/>
+      <w:numFmt w:val="lowerRoman"/>
+      <w:lvlText w:val="%6."/>
+      <w:lvlJc w:val="right"/>
+      <w:pPr>
+        <w:ind w:left="4604" w:hanging="180"/>
+      </w:pPr>
+    </w:lvl>
+    <w:lvl w:ilvl="6" w:tplc="0409000F" w:tentative="1">
+      <w:start w:val="1"/>
+      <w:numFmt w:val="decimal"/>
+      <w:lvlText w:val="%7."/>
+      <w:lvlJc w:val="left"/>
+      <w:pPr>
+        <w:ind w:left="5324" w:hanging="360"/>
+      </w:pPr>
+    </w:lvl>
+    <w:lvl w:ilvl="7" w:tplc="04090019" w:tentative="1">
+      <w:start w:val="1"/>
+      <w:numFmt w:val="lowerLetter"/>
+      <w:lvlText w:val="%8."/>
+      <w:lvlJc w:val="left"/>
+      <w:pPr>
+        <w:ind w:left="6044" w:hanging="360"/>
+      </w:pPr>
+    </w:lvl>
+    <w:lvl w:ilvl="8" w:tplc="0409001B" w:tentative="1">
+      <w:start w:val="1"/>
+      <w:numFmt w:val="lowerRoman"/>
+      <w:lvlText w:val="%9."/>
+      <w:lvlJc w:val="right"/>
+      <w:pPr>
+        <w:ind w:left="6764" w:hanging="180"/>
+      </w:pPr>
+    </w:lvl>
+  </w:abstractNum>
+  <w:abstractNum w:abstractNumId="5">
     <w:nsid w:val="5D9556E6"/>
     <w:multiLevelType w:val="hybridMultilevel"/>
     <w:tmpl w:val="8C54D8DC"/>
@@ -1049,7 +2340,7 @@
       </w:pPr>
     </w:lvl>
   </w:abstractNum>
-  <w:abstractNum w:abstractNumId="3">
+  <w:abstractNum w:abstractNumId="6">
     <w:nsid w:val="7FCE5D00"/>
     <w:multiLevelType w:val="multilevel"/>
     <w:tmpl w:val="04090023"/>
@@ -1173,18 +2464,27 @@
     </w:lvl>
   </w:abstractNum>
   <w:num w:numId="1">
-    <w:abstractNumId w:val="3"/>
+    <w:abstractNumId w:val="2"/>
   </w:num>
   <w:num w:numId="2">
     <w:abstractNumId w:val="1"/>
   </w:num>
   <w:num w:numId="3">
+    <w:abstractNumId w:val="5"/>
+  </w:num>
+  <w:num w:numId="4">
     <w:abstractNumId w:val="0"/>
   </w:num>
-  <w:num w:numId="4">
-    <w:abstractNumId w:val="2"/>
+  <w:num w:numId="5">
+    <w:abstractNumId w:val="6"/>
   </w:num>
-  <w:numIdMacAtCleanup w:val="4"/>
+  <w:num w:numId="6">
+    <w:abstractNumId w:val="3"/>
+  </w:num>
+  <w:num w:numId="7">
+    <w:abstractNumId w:val="4"/>
+  </w:num>
+  <w:numIdMacAtCleanup w:val="7"/>
 </w:numbering>
 </file>
 
@@ -1201,15 +2501,15 @@
   </w:docDefaults>
   <w:latentStyles w:defLockedState="0" w:defUIPriority="99" w:defSemiHidden="1" w:defUnhideWhenUsed="1" w:defQFormat="0" w:count="267">
     <w:lsdException w:name="Normal" w:semiHidden="0" w:uiPriority="0" w:unhideWhenUsed="0" w:qFormat="1"/>
-    <w:lsdException w:name="heading 1" w:semiHidden="0" w:uiPriority="9" w:unhideWhenUsed="0" w:qFormat="1"/>
-    <w:lsdException w:name="heading 2" w:semiHidden="0" w:uiPriority="9" w:unhideWhenUsed="0" w:qFormat="1"/>
-    <w:lsdException w:name="heading 3" w:semiHidden="0" w:uiPriority="9" w:unhideWhenUsed="0" w:qFormat="1"/>
-    <w:lsdException w:name="heading 4" w:semiHidden="0" w:uiPriority="9" w:unhideWhenUsed="0" w:qFormat="1"/>
-    <w:lsdException w:name="heading 5" w:semiHidden="0" w:uiPriority="9" w:unhideWhenUsed="0" w:qFormat="1"/>
-    <w:lsdException w:name="heading 6" w:semiHidden="0" w:uiPriority="9" w:unhideWhenUsed="0" w:qFormat="1"/>
-    <w:lsdException w:name="heading 7" w:semiHidden="0" w:uiPriority="9" w:unhideWhenUsed="0" w:qFormat="1"/>
-    <w:lsdException w:name="heading 8" w:semiHidden="0" w:uiPriority="9" w:unhideWhenUsed="0" w:qFormat="1"/>
-    <w:lsdException w:name="heading 9" w:semiHidden="0" w:uiPriority="9" w:unhideWhenUsed="0" w:qFormat="1"/>
+    <w:lsdException w:name="heading 1" w:semiHidden="0" w:uiPriority="0" w:unhideWhenUsed="0" w:qFormat="1"/>
+    <w:lsdException w:name="heading 2" w:semiHidden="0" w:uiPriority="0" w:unhideWhenUsed="0" w:qFormat="1"/>
+    <w:lsdException w:name="heading 3" w:semiHidden="0" w:uiPriority="0" w:unhideWhenUsed="0" w:qFormat="1"/>
+    <w:lsdException w:name="heading 4" w:semiHidden="0" w:uiPriority="0" w:unhideWhenUsed="0" w:qFormat="1"/>
+    <w:lsdException w:name="heading 5" w:semiHidden="0" w:uiPriority="0" w:unhideWhenUsed="0" w:qFormat="1"/>
+    <w:lsdException w:name="heading 6" w:semiHidden="0" w:uiPriority="0" w:unhideWhenUsed="0" w:qFormat="1"/>
+    <w:lsdException w:name="heading 7" w:semiHidden="0" w:uiPriority="0" w:unhideWhenUsed="0" w:qFormat="1"/>
+    <w:lsdException w:name="heading 8" w:semiHidden="0" w:uiPriority="0" w:unhideWhenUsed="0" w:qFormat="1"/>
+    <w:lsdException w:name="heading 9" w:semiHidden="0" w:uiPriority="0" w:unhideWhenUsed="0" w:qFormat="1"/>
     <w:lsdException w:name="toc 1" w:uiPriority="39"/>
     <w:lsdException w:name="toc 2" w:uiPriority="39"/>
     <w:lsdException w:name="toc 3" w:uiPriority="39"/>
@@ -1220,7 +2520,7 @@
     <w:lsdException w:name="toc 8" w:uiPriority="39"/>
     <w:lsdException w:name="toc 9" w:uiPriority="39"/>
     <w:lsdException w:name="caption" w:uiPriority="35" w:qFormat="1"/>
-    <w:lsdException w:name="Title" w:semiHidden="0" w:uiPriority="10" w:unhideWhenUsed="0" w:qFormat="1"/>
+    <w:lsdException w:name="Title" w:semiHidden="0" w:uiPriority="0" w:unhideWhenUsed="0" w:qFormat="1"/>
     <w:lsdException w:name="Default Paragraph Font" w:uiPriority="1"/>
     <w:lsdException w:name="Subtitle" w:semiHidden="0" w:uiPriority="11" w:unhideWhenUsed="0" w:qFormat="1"/>
     <w:lsdException w:name="Hyperlink" w:uiPriority="0"/>
@@ -1342,6 +2642,7 @@
   <w:style w:type="paragraph" w:default="1" w:styleId="Normal">
     <w:name w:val="Normal"/>
     <w:qFormat/>
+    <w:rsid w:val="00E86F8B"/>
     <w:rPr>
       <w:rFonts w:ascii="Times" w:hAnsi="Times"/>
       <w:sz w:val="22"/>
@@ -1353,11 +2654,12 @@
     <w:basedOn w:val="Normal"/>
     <w:next w:val="Normal"/>
     <w:qFormat/>
+    <w:rsid w:val="00E86F8B"/>
     <w:pPr>
       <w:keepNext/>
       <w:widowControl w:val="0"/>
       <w:numPr>
-        <w:numId w:val="1"/>
+        <w:numId w:val="5"/>
       </w:numPr>
       <w:jc w:val="both"/>
       <w:outlineLvl w:val="0"/>
@@ -1376,11 +2678,12 @@
     <w:basedOn w:val="Normal"/>
     <w:next w:val="Normal"/>
     <w:qFormat/>
+    <w:rsid w:val="00E86F8B"/>
     <w:pPr>
       <w:keepNext/>
       <w:numPr>
         <w:ilvl w:val="1"/>
-        <w:numId w:val="1"/>
+        <w:numId w:val="5"/>
       </w:numPr>
       <w:spacing w:before="240" w:after="60"/>
       <w:outlineLvl w:val="1"/>
@@ -1400,11 +2703,12 @@
     <w:basedOn w:val="Normal"/>
     <w:next w:val="Normal"/>
     <w:qFormat/>
+    <w:rsid w:val="00E86F8B"/>
     <w:pPr>
       <w:keepNext/>
       <w:numPr>
         <w:ilvl w:val="2"/>
-        <w:numId w:val="1"/>
+        <w:numId w:val="5"/>
       </w:numPr>
       <w:spacing w:before="240" w:after="60"/>
       <w:outlineLvl w:val="2"/>
@@ -1422,11 +2726,12 @@
     <w:basedOn w:val="Normal"/>
     <w:next w:val="Normal"/>
     <w:qFormat/>
+    <w:rsid w:val="00E86F8B"/>
     <w:pPr>
       <w:keepNext/>
       <w:numPr>
         <w:ilvl w:val="3"/>
-        <w:numId w:val="1"/>
+        <w:numId w:val="5"/>
       </w:numPr>
       <w:spacing w:before="240" w:after="60"/>
       <w:outlineLvl w:val="3"/>
@@ -1444,10 +2749,11 @@
     <w:basedOn w:val="Normal"/>
     <w:next w:val="Normal"/>
     <w:qFormat/>
+    <w:rsid w:val="00E86F8B"/>
     <w:pPr>
       <w:numPr>
         <w:ilvl w:val="4"/>
-        <w:numId w:val="1"/>
+        <w:numId w:val="5"/>
       </w:numPr>
       <w:spacing w:before="240" w:after="60"/>
       <w:outlineLvl w:val="4"/>
@@ -1466,10 +2772,11 @@
     <w:basedOn w:val="Normal"/>
     <w:next w:val="Normal"/>
     <w:qFormat/>
+    <w:rsid w:val="00E86F8B"/>
     <w:pPr>
       <w:numPr>
         <w:ilvl w:val="5"/>
-        <w:numId w:val="1"/>
+        <w:numId w:val="5"/>
       </w:numPr>
       <w:spacing w:before="240" w:after="60"/>
       <w:outlineLvl w:val="5"/>
@@ -1486,10 +2793,11 @@
     <w:basedOn w:val="Normal"/>
     <w:next w:val="Normal"/>
     <w:qFormat/>
+    <w:rsid w:val="00E86F8B"/>
     <w:pPr>
       <w:numPr>
         <w:ilvl w:val="6"/>
-        <w:numId w:val="1"/>
+        <w:numId w:val="5"/>
       </w:numPr>
       <w:spacing w:before="240" w:after="60"/>
       <w:outlineLvl w:val="6"/>
@@ -1505,10 +2813,11 @@
     <w:basedOn w:val="Normal"/>
     <w:next w:val="Normal"/>
     <w:qFormat/>
+    <w:rsid w:val="00E86F8B"/>
     <w:pPr>
       <w:numPr>
         <w:ilvl w:val="7"/>
-        <w:numId w:val="1"/>
+        <w:numId w:val="5"/>
       </w:numPr>
       <w:spacing w:before="240" w:after="60"/>
       <w:outlineLvl w:val="7"/>
@@ -1526,10 +2835,11 @@
     <w:basedOn w:val="Normal"/>
     <w:next w:val="Normal"/>
     <w:qFormat/>
+    <w:rsid w:val="00E86F8B"/>
     <w:pPr>
       <w:numPr>
         <w:ilvl w:val="8"/>
-        <w:numId w:val="1"/>
+        <w:numId w:val="5"/>
       </w:numPr>
       <w:spacing w:before="240" w:after="60"/>
       <w:outlineLvl w:val="8"/>
@@ -1567,7 +2877,7 @@
     <w:pPr>
       <w:numPr>
         <w:ilvl w:val="2"/>
-        <w:numId w:val="3"/>
+        <w:numId w:val="2"/>
       </w:numPr>
       <w:spacing w:before="240"/>
       <w:ind w:firstLine="0"/>
@@ -1622,7 +2932,7 @@
     <w:next w:val="Bodytext"/>
     <w:pPr>
       <w:numPr>
-        <w:numId w:val="3"/>
+        <w:numId w:val="2"/>
       </w:numPr>
       <w:spacing w:before="240"/>
     </w:pPr>
@@ -1659,7 +2969,7 @@
     <w:name w:val="Bulleted"/>
     <w:pPr>
       <w:numPr>
-        <w:numId w:val="2"/>
+        <w:numId w:val="1"/>
       </w:numPr>
       <w:jc w:val="both"/>
     </w:pPr>
@@ -1693,7 +3003,7 @@
     <w:pPr>
       <w:numPr>
         <w:ilvl w:val="1"/>
-        <w:numId w:val="3"/>
+        <w:numId w:val="2"/>
       </w:numPr>
       <w:spacing w:before="240"/>
     </w:pPr>
@@ -1759,6 +3069,7 @@
     <w:basedOn w:val="Normal"/>
     <w:next w:val="Authors"/>
     <w:qFormat/>
+    <w:rsid w:val="00E86F8B"/>
     <w:pPr>
       <w:spacing w:before="1588" w:after="567"/>
     </w:pPr>
@@ -1827,7 +3138,7 @@
     <w:pPr>
       <w:widowControl w:val="0"/>
       <w:numPr>
-        <w:numId w:val="4"/>
+        <w:numId w:val="3"/>
       </w:numPr>
       <w:tabs>
         <w:tab w:val="clear" w:pos="0"/>
@@ -1853,6 +3164,20 @@
     <w:rPr>
       <w:color w:val="0000FF"/>
       <w:u w:val="single"/>
+    </w:rPr>
+  </w:style>
+  <w:style w:type="paragraph" w:styleId="Caption">
+    <w:name w:val="caption"/>
+    <w:basedOn w:val="Normal"/>
+    <w:next w:val="Normal"/>
+    <w:uiPriority w:val="35"/>
+    <w:unhideWhenUsed/>
+    <w:qFormat/>
+    <w:rsid w:val="001726EF"/>
+    <w:rPr>
+      <w:b/>
+      <w:bCs/>
+      <w:sz w:val="20"/>
     </w:rPr>
   </w:style>
 </w:styles>
@@ -2139,4 +3464,16 @@
   <a:objectDefaults/>
   <a:extraClrSchemeLst/>
 </a:theme>
+</file>
+
+<file path=customXml/item1.xml><?xml version="1.0" encoding="utf-8"?>
+<b:Sources xmlns:b="http://schemas.openxmlformats.org/officeDocument/2006/bibliography" xmlns="http://schemas.openxmlformats.org/officeDocument/2006/bibliography" SelectedStyle="\APA.XSL" StyleName="APA"/>
+</file>
+
+<file path=customXml/itemProps1.xml><?xml version="1.0" encoding="utf-8"?>
+<ds:datastoreItem xmlns:ds="http://schemas.openxmlformats.org/officeDocument/2006/customXml" ds:itemID="{04C20D3C-145F-4C8F-8D9F-47EC28DBFB80}">
+  <ds:schemaRefs>
+    <ds:schemaRef ds:uri="http://schemas.openxmlformats.org/officeDocument/2006/bibliography"/>
+  </ds:schemaRefs>
+</ds:datastoreItem>
 </file>
</xml_diff>